<commit_message>
Comments added after review
</commit_message>
<xml_diff>
--- a/TestPlan-Group2-Team3.docx
+++ b/TestPlan-Group2-Team3.docx
@@ -23,7 +23,23 @@
         <w:pStyle w:val="Subtitle"/>
       </w:pPr>
       <w:r>
-        <w:t>Version &lt;1.0&gt;</w:t>
+        <w:t>Version &lt;</w:t>
+      </w:r>
+      <w:commentRangeStart w:id="0"/>
+      <w:r>
+        <w:t>1</w:t>
+      </w:r>
+      <w:commentRangeEnd w:id="0"/>
+      <w:r>
+        <w:rPr>
+          <w:rStyle w:val="CommentReference"/>
+          <w:rFonts w:ascii="Times New Roman" w:hAnsi="Times New Roman"/>
+          <w:b w:val="0"/>
+        </w:rPr>
+        <w:commentReference w:id="0"/>
+      </w:r>
+      <w:r>
+        <w:t>.0&gt;</w:t>
       </w:r>
     </w:p>
     <w:p>
@@ -41,47 +57,47 @@
       <w:pPr>
         <w:pStyle w:val="DocControlHeading"/>
         <w:sectPr>
-          <w:headerReference w:type="default" r:id="rId8"/>
-          <w:footerReference w:type="default" r:id="rId9"/>
+          <w:headerReference w:type="default" r:id="rId11"/>
+          <w:footerReference w:type="default" r:id="rId12"/>
           <w:pgSz w:w="12240" w:h="15840" w:code="1"/>
           <w:pgMar w:top="1440" w:right="1440" w:bottom="1440" w:left="1800" w:header="720" w:footer="720" w:gutter="0"/>
           <w:pgNumType w:fmt="lowerRoman"/>
           <w:cols w:space="720"/>
         </w:sectPr>
       </w:pPr>
-      <w:bookmarkStart w:id="0" w:name="_Toc461626763"/>
-      <w:bookmarkStart w:id="1" w:name="_Toc461628993"/>
-      <w:bookmarkStart w:id="2" w:name="_Toc461632035"/>
+      <w:bookmarkStart w:id="1" w:name="_Toc461626763"/>
+      <w:bookmarkStart w:id="2" w:name="_Toc461628993"/>
+      <w:bookmarkStart w:id="3" w:name="_Toc461632035"/>
     </w:p>
     <w:p>
       <w:pPr>
         <w:pStyle w:val="DocControlHeading"/>
       </w:pPr>
-      <w:bookmarkStart w:id="3" w:name="_Toc37519337"/>
+      <w:bookmarkStart w:id="4" w:name="_Toc37519337"/>
       <w:r>
         <w:lastRenderedPageBreak/>
         <w:t>Document Control</w:t>
       </w:r>
-      <w:bookmarkEnd w:id="0"/>
       <w:bookmarkEnd w:id="1"/>
       <w:bookmarkEnd w:id="2"/>
       <w:bookmarkEnd w:id="3"/>
+      <w:bookmarkEnd w:id="4"/>
     </w:p>
     <w:p>
       <w:pPr>
         <w:pStyle w:val="DocControlHeading2"/>
       </w:pPr>
-      <w:bookmarkStart w:id="4" w:name="_Toc461626764"/>
-      <w:bookmarkStart w:id="5" w:name="_Toc461628994"/>
-      <w:bookmarkStart w:id="6" w:name="_Toc461632036"/>
-      <w:bookmarkStart w:id="7" w:name="_Toc37519338"/>
+      <w:bookmarkStart w:id="5" w:name="_Toc461626764"/>
+      <w:bookmarkStart w:id="6" w:name="_Toc461628994"/>
+      <w:bookmarkStart w:id="7" w:name="_Toc461632036"/>
+      <w:bookmarkStart w:id="8" w:name="_Toc37519338"/>
       <w:r>
         <w:t>Approval</w:t>
       </w:r>
-      <w:bookmarkEnd w:id="4"/>
       <w:bookmarkEnd w:id="5"/>
       <w:bookmarkEnd w:id="6"/>
       <w:bookmarkEnd w:id="7"/>
+      <w:bookmarkEnd w:id="8"/>
     </w:p>
     <w:p>
       <w:pPr>
@@ -95,17 +111,17 @@
       <w:pPr>
         <w:pStyle w:val="DocControlHeading2"/>
       </w:pPr>
-      <w:bookmarkStart w:id="8" w:name="_Toc461626765"/>
-      <w:bookmarkStart w:id="9" w:name="_Toc461628995"/>
-      <w:bookmarkStart w:id="10" w:name="_Toc461632037"/>
-      <w:bookmarkStart w:id="11" w:name="_Toc37519339"/>
+      <w:bookmarkStart w:id="9" w:name="_Toc461626765"/>
+      <w:bookmarkStart w:id="10" w:name="_Toc461628995"/>
+      <w:bookmarkStart w:id="11" w:name="_Toc461632037"/>
+      <w:bookmarkStart w:id="12" w:name="_Toc37519339"/>
       <w:r>
         <w:t>Document Change Control</w:t>
       </w:r>
-      <w:bookmarkEnd w:id="8"/>
       <w:bookmarkEnd w:id="9"/>
       <w:bookmarkEnd w:id="10"/>
       <w:bookmarkEnd w:id="11"/>
+      <w:bookmarkEnd w:id="12"/>
     </w:p>
     <w:tbl>
       <w:tblPr>
@@ -271,17 +287,17 @@
       <w:pPr>
         <w:pStyle w:val="DocControlHeading2"/>
       </w:pPr>
-      <w:bookmarkStart w:id="12" w:name="_Toc461626766"/>
-      <w:bookmarkStart w:id="13" w:name="_Toc461628996"/>
-      <w:bookmarkStart w:id="14" w:name="_Toc461632038"/>
-      <w:bookmarkStart w:id="15" w:name="_Toc37519340"/>
+      <w:bookmarkStart w:id="13" w:name="_Toc461626766"/>
+      <w:bookmarkStart w:id="14" w:name="_Toc461628996"/>
+      <w:bookmarkStart w:id="15" w:name="_Toc461632038"/>
+      <w:bookmarkStart w:id="16" w:name="_Toc37519340"/>
       <w:r>
         <w:t>Distribution List</w:t>
       </w:r>
-      <w:bookmarkEnd w:id="12"/>
       <w:bookmarkEnd w:id="13"/>
       <w:bookmarkEnd w:id="14"/>
       <w:bookmarkEnd w:id="15"/>
+      <w:bookmarkEnd w:id="16"/>
     </w:p>
     <w:p>
       <w:pPr>
@@ -335,17 +351,17 @@
       <w:pPr>
         <w:pStyle w:val="DocControlHeading2"/>
       </w:pPr>
-      <w:bookmarkStart w:id="16" w:name="_Toc461626767"/>
-      <w:bookmarkStart w:id="17" w:name="_Toc461628997"/>
-      <w:bookmarkStart w:id="18" w:name="_Toc461632039"/>
-      <w:bookmarkStart w:id="19" w:name="_Toc37519341"/>
+      <w:bookmarkStart w:id="17" w:name="_Toc461626767"/>
+      <w:bookmarkStart w:id="18" w:name="_Toc461628997"/>
+      <w:bookmarkStart w:id="19" w:name="_Toc461632039"/>
+      <w:bookmarkStart w:id="20" w:name="_Toc37519341"/>
       <w:r>
         <w:t>Change Summary</w:t>
       </w:r>
-      <w:bookmarkEnd w:id="16"/>
       <w:bookmarkEnd w:id="17"/>
       <w:bookmarkEnd w:id="18"/>
       <w:bookmarkEnd w:id="19"/>
+      <w:bookmarkEnd w:id="20"/>
     </w:p>
     <w:p>
       <w:pPr>
@@ -665,13 +681,8 @@
       <w:pPr>
         <w:pStyle w:val="Paragraph"/>
       </w:pPr>
-      <w:proofErr w:type="spellStart"/>
-      <w:r>
-        <w:t>Pfleeger</w:t>
-      </w:r>
-      <w:proofErr w:type="spellEnd"/>
-      <w:r>
-        <w:t xml:space="preserve">, S.  </w:t>
+      <w:r>
+        <w:t xml:space="preserve">Pfleeger, S.  </w:t>
       </w:r>
       <w:r>
         <w:rPr>
@@ -2590,8 +2601,8 @@
     <w:p>
       <w:pPr>
         <w:sectPr>
-          <w:headerReference w:type="default" r:id="rId10"/>
-          <w:footerReference w:type="default" r:id="rId11"/>
+          <w:headerReference w:type="default" r:id="rId13"/>
+          <w:footerReference w:type="default" r:id="rId14"/>
           <w:pgSz w:w="12240" w:h="15840" w:code="1"/>
           <w:pgMar w:top="1440" w:right="1440" w:bottom="1440" w:left="1800" w:header="720" w:footer="720" w:gutter="0"/>
           <w:pgNumType w:fmt="lowerRoman"/>
@@ -2606,12 +2617,12 @@
       <w:pPr>
         <w:pStyle w:val="Heading1"/>
       </w:pPr>
-      <w:bookmarkStart w:id="20" w:name="_Toc37519342"/>
+      <w:bookmarkStart w:id="21" w:name="_Toc37519342"/>
       <w:r>
         <w:lastRenderedPageBreak/>
         <w:t>Introduction</w:t>
       </w:r>
-      <w:bookmarkEnd w:id="20"/>
+      <w:bookmarkEnd w:id="21"/>
     </w:p>
     <w:p/>
     <w:p>
@@ -2636,11 +2647,11 @@
       <w:pPr>
         <w:pStyle w:val="Heading2"/>
       </w:pPr>
-      <w:bookmarkStart w:id="21" w:name="_Toc37519343"/>
+      <w:bookmarkStart w:id="22" w:name="_Toc37519343"/>
       <w:r>
         <w:t>Purpose</w:t>
       </w:r>
-      <w:bookmarkEnd w:id="21"/>
+      <w:bookmarkEnd w:id="22"/>
     </w:p>
     <w:p/>
     <w:p>
@@ -2678,11 +2689,11 @@
       <w:pPr>
         <w:pStyle w:val="Heading2"/>
       </w:pPr>
-      <w:bookmarkStart w:id="22" w:name="_Toc37519344"/>
+      <w:bookmarkStart w:id="23" w:name="_Toc37519344"/>
       <w:r>
         <w:t>Scope</w:t>
       </w:r>
-      <w:bookmarkEnd w:id="22"/>
+      <w:bookmarkEnd w:id="23"/>
     </w:p>
     <w:p>
       <w:r>
@@ -2694,79 +2705,91 @@
       <w:pPr>
         <w:pStyle w:val="Heading2"/>
       </w:pPr>
-      <w:bookmarkStart w:id="23" w:name="_Toc37519345"/>
-      <w:commentRangeStart w:id="24"/>
-      <w:r>
-        <w:t>System Overview</w:t>
-      </w:r>
-      <w:bookmarkEnd w:id="23"/>
-      <w:commentRangeEnd w:id="24"/>
+      <w:bookmarkStart w:id="24" w:name="_Toc37519345"/>
+      <w:commentRangeStart w:id="25"/>
+      <w:r>
+        <w:t xml:space="preserve">System </w:t>
+      </w:r>
+      <w:commentRangeStart w:id="26"/>
+      <w:r>
+        <w:t>Overview</w:t>
+      </w:r>
+      <w:bookmarkEnd w:id="24"/>
+      <w:commentRangeEnd w:id="25"/>
+      <w:commentRangeEnd w:id="26"/>
       <w:r>
         <w:rPr>
           <w:rStyle w:val="CommentReference"/>
           <w:b w:val="0"/>
         </w:rPr>
-        <w:commentReference w:id="24"/>
-      </w:r>
-    </w:p>
-    <w:p>
-      <w:r>
-        <w:t xml:space="preserve">&lt;&lt;Describe the system to be exercised by the testing approach specified in the plan. This overview serves to identify aspects of the system operation that will be the focus of the plan’s testing approach. </w:t>
-      </w:r>
-      <w:r>
-        <w:t>This should align with the systems overview of other documents in the project.</w:t>
-      </w:r>
-      <w:r>
-        <w:t>&gt;&gt;</w:t>
-      </w:r>
-    </w:p>
-    <w:p>
-      <w:pPr>
-        <w:pStyle w:val="Heading2"/>
-      </w:pPr>
-      <w:bookmarkStart w:id="25" w:name="_Toc37519346"/>
-      <w:r>
-        <w:t>Suspension and Exit Criteria</w:t>
-      </w:r>
-      <w:bookmarkEnd w:id="25"/>
-    </w:p>
-    <w:p>
-      <w:commentRangeStart w:id="26"/>
-      <w:r>
-        <w:t>To suspend the activity and determine that we have completed all testing</w:t>
-      </w:r>
-      <w:commentRangeEnd w:id="26"/>
-      <w:r>
-        <w:rPr>
-          <w:rStyle w:val="CommentReference"/>
-        </w:rPr>
         <w:commentReference w:id="26"/>
       </w:r>
-      <w:r>
-        <w:t>, both, the producer and the revi</w:t>
-      </w:r>
-      <w:r>
-        <w:t>ewers must agree that all critical test must pass, and 95% of the non-critical must be successful. This is to guarantee the functionality of the software is within the standards of quality and accurately implemented.</w:t>
-      </w:r>
-    </w:p>
-    <w:p>
-      <w:pPr>
-        <w:pStyle w:val="Heading2"/>
-      </w:pPr>
-      <w:bookmarkStart w:id="27" w:name="_Toc37519347"/>
-      <w:commentRangeStart w:id="28"/>
-      <w:r>
-        <w:t>Document Overview</w:t>
-      </w:r>
-      <w:bookmarkEnd w:id="27"/>
-      <w:commentRangeEnd w:id="28"/>
       <w:r>
         <w:rPr>
           <w:rStyle w:val="CommentReference"/>
           <w:b w:val="0"/>
         </w:rPr>
+        <w:commentReference w:id="25"/>
+      </w:r>
+    </w:p>
+    <w:p>
+      <w:r>
+        <w:t xml:space="preserve">&lt;&lt;Describe the system to be exercised by the testing approach specified in the plan. This overview serves to identify aspects of the system operation that will be the focus of the plan’s testing approach. </w:t>
+      </w:r>
+      <w:r>
+        <w:t>This should align with the systems overview of other documents in the project.</w:t>
+      </w:r>
+      <w:r>
+        <w:t>&gt;&gt;</w:t>
+      </w:r>
+    </w:p>
+    <w:p>
+      <w:pPr>
+        <w:pStyle w:val="Heading2"/>
+      </w:pPr>
+      <w:bookmarkStart w:id="27" w:name="_Toc37519346"/>
+      <w:r>
+        <w:t>Suspension and Exit Criteria</w:t>
+      </w:r>
+      <w:bookmarkEnd w:id="27"/>
+    </w:p>
+    <w:p>
+      <w:commentRangeStart w:id="28"/>
+      <w:r>
+        <w:t>To suspend the activity and determine that we have completed all testing</w:t>
+      </w:r>
+      <w:commentRangeEnd w:id="28"/>
+      <w:r>
+        <w:rPr>
+          <w:rStyle w:val="CommentReference"/>
+        </w:rPr>
         <w:commentReference w:id="28"/>
       </w:r>
+      <w:r>
+        <w:t>, both, the producer and the revi</w:t>
+      </w:r>
+      <w:r>
+        <w:t>ewers must agree that all critical test must pass, and 95% of the non-critical must be successful. This is to guarantee the functionality of the software is within the standards of quality and accurately implemented.</w:t>
+      </w:r>
+    </w:p>
+    <w:p>
+      <w:pPr>
+        <w:pStyle w:val="Heading2"/>
+      </w:pPr>
+      <w:bookmarkStart w:id="29" w:name="_Toc37519347"/>
+      <w:commentRangeStart w:id="30"/>
+      <w:r>
+        <w:t>Document Overview</w:t>
+      </w:r>
+      <w:bookmarkEnd w:id="29"/>
+      <w:commentRangeEnd w:id="30"/>
+      <w:r>
+        <w:rPr>
+          <w:rStyle w:val="CommentReference"/>
+          <w:b w:val="0"/>
+        </w:rPr>
+        <w:commentReference w:id="30"/>
+      </w:r>
     </w:p>
     <w:p>
       <w:r>
@@ -2777,20 +2800,15 @@
       <w:pPr>
         <w:pStyle w:val="Heading2"/>
       </w:pPr>
-      <w:bookmarkStart w:id="29" w:name="_Toc37519348"/>
+      <w:bookmarkStart w:id="31" w:name="_Toc37519348"/>
       <w:r>
         <w:t>References</w:t>
       </w:r>
-      <w:bookmarkEnd w:id="29"/>
-    </w:p>
-    <w:p>
-      <w:proofErr w:type="spellStart"/>
-      <w:r>
-        <w:t>dbEdit</w:t>
-      </w:r>
-      <w:proofErr w:type="spellEnd"/>
-      <w:r>
-        <w:t xml:space="preserve"> provided by Dr. Roach</w:t>
+      <w:bookmarkEnd w:id="31"/>
+    </w:p>
+    <w:p>
+      <w:r>
+        <w:t>dbEdit provided by Dr. Roach</w:t>
       </w:r>
     </w:p>
     <w:p>
@@ -2803,7 +2821,7 @@
         <w:pStyle w:val="Heading1"/>
         <w:pageBreakBefore w:val="0"/>
       </w:pPr>
-      <w:bookmarkStart w:id="30" w:name="_Toc227033591"/>
+      <w:bookmarkStart w:id="32" w:name="_Toc227033591"/>
       <w:r>
         <w:rPr>
           <w:b w:val="0"/>
@@ -2812,16 +2830,29 @@
         </w:rPr>
         <w:br w:type="page"/>
       </w:r>
-      <w:bookmarkStart w:id="31" w:name="_Toc37519349"/>
+      <w:bookmarkStart w:id="33" w:name="_Toc37519349"/>
+      <w:commentRangeStart w:id="34"/>
       <w:r>
         <w:lastRenderedPageBreak/>
-        <w:t>Test Items and Features</w:t>
-      </w:r>
-      <w:bookmarkEnd w:id="30"/>
-      <w:bookmarkEnd w:id="31"/>
-    </w:p>
-    <w:p>
-      <w:commentRangeStart w:id="32"/>
+        <w:t>Test</w:t>
+      </w:r>
+      <w:commentRangeEnd w:id="34"/>
+      <w:r>
+        <w:rPr>
+          <w:rStyle w:val="CommentReference"/>
+          <w:b w:val="0"/>
+          <w:kern w:val="0"/>
+        </w:rPr>
+        <w:commentReference w:id="34"/>
+      </w:r>
+      <w:r>
+        <w:t xml:space="preserve"> Items and Features</w:t>
+      </w:r>
+      <w:bookmarkEnd w:id="32"/>
+      <w:bookmarkEnd w:id="33"/>
+    </w:p>
+    <w:p>
+      <w:commentRangeStart w:id="35"/>
       <w:r>
         <w:t xml:space="preserve">&lt;&lt; This section describes the test items (e.g., components, classes, functions or methods) and the features to be tested. It may also list features not to be tested. </w:t>
       </w:r>
@@ -2831,12 +2862,12 @@
       <w:r>
         <w:t>&gt;&gt;</w:t>
       </w:r>
-      <w:commentRangeEnd w:id="32"/>
+      <w:commentRangeEnd w:id="35"/>
       <w:r>
         <w:rPr>
           <w:rStyle w:val="CommentReference"/>
         </w:rPr>
-        <w:commentReference w:id="32"/>
+        <w:commentReference w:id="35"/>
       </w:r>
     </w:p>
     <w:p/>
@@ -2844,12 +2875,25 @@
       <w:pPr>
         <w:pStyle w:val="Heading1"/>
       </w:pPr>
-      <w:bookmarkStart w:id="33" w:name="_Toc37519350"/>
+      <w:bookmarkStart w:id="36" w:name="_Toc37519350"/>
+      <w:commentRangeStart w:id="37"/>
       <w:r>
         <w:lastRenderedPageBreak/>
-        <w:t>Testing Approach</w:t>
-      </w:r>
-      <w:bookmarkEnd w:id="33"/>
+        <w:t>Testing</w:t>
+      </w:r>
+      <w:commentRangeEnd w:id="37"/>
+      <w:r>
+        <w:rPr>
+          <w:rStyle w:val="CommentReference"/>
+          <w:b w:val="0"/>
+          <w:kern w:val="0"/>
+        </w:rPr>
+        <w:commentReference w:id="37"/>
+      </w:r>
+      <w:r>
+        <w:t xml:space="preserve"> Approach</w:t>
+      </w:r>
+      <w:bookmarkEnd w:id="36"/>
     </w:p>
     <w:p/>
     <w:p>
@@ -2893,11 +2937,11 @@
         <w:pStyle w:val="Caption"/>
         <w:keepNext/>
       </w:pPr>
-      <w:bookmarkStart w:id="34" w:name="_Ref234215049"/>
+      <w:bookmarkStart w:id="38" w:name="_Ref234215049"/>
       <w:r>
         <w:t>Table 1: Test Plan</w:t>
       </w:r>
-      <w:bookmarkEnd w:id="34"/>
+      <w:bookmarkEnd w:id="38"/>
     </w:p>
     <w:tbl>
       <w:tblPr>
@@ -2942,19 +2986,19 @@
                 <w:b/>
               </w:rPr>
             </w:pPr>
-            <w:commentRangeStart w:id="35"/>
+            <w:commentRangeStart w:id="39"/>
             <w:r>
               <w:rPr>
                 <w:b/>
               </w:rPr>
               <w:t>TEST SUITE &lt;Identifier&gt;</w:t>
             </w:r>
-            <w:commentRangeEnd w:id="35"/>
+            <w:commentRangeEnd w:id="39"/>
             <w:r>
               <w:rPr>
                 <w:rStyle w:val="CommentReference"/>
               </w:rPr>
-              <w:commentReference w:id="35"/>
+              <w:commentReference w:id="39"/>
             </w:r>
           </w:p>
         </w:tc>
@@ -3395,8 +3439,8 @@
       <w:pPr>
         <w:pStyle w:val="Heading1"/>
       </w:pPr>
-      <w:bookmarkStart w:id="36" w:name="_Toc37519351"/>
-      <w:commentRangeStart w:id="37"/>
+      <w:bookmarkStart w:id="40" w:name="_Toc37519351"/>
+      <w:commentRangeStart w:id="41"/>
       <w:r>
         <w:lastRenderedPageBreak/>
         <w:t>Test</w:t>
@@ -3407,15 +3451,15 @@
       <w:r>
         <w:t>dures</w:t>
       </w:r>
-      <w:bookmarkEnd w:id="36"/>
-      <w:commentRangeEnd w:id="37"/>
+      <w:bookmarkEnd w:id="40"/>
+      <w:commentRangeEnd w:id="41"/>
       <w:r>
         <w:rPr>
           <w:rStyle w:val="CommentReference"/>
           <w:b w:val="0"/>
           <w:kern w:val="0"/>
         </w:rPr>
-        <w:commentReference w:id="37"/>
+        <w:commentReference w:id="41"/>
       </w:r>
     </w:p>
     <w:p>
@@ -3436,14 +3480,14 @@
       <w:pPr>
         <w:pStyle w:val="Heading2"/>
       </w:pPr>
-      <w:bookmarkStart w:id="38" w:name="_Toc37519352"/>
+      <w:bookmarkStart w:id="42" w:name="_Toc37519352"/>
       <w:r>
         <w:t xml:space="preserve">Test </w:t>
       </w:r>
       <w:r>
         <w:t>1</w:t>
       </w:r>
-      <w:bookmarkEnd w:id="38"/>
+      <w:bookmarkEnd w:id="42"/>
     </w:p>
     <w:p/>
     <w:p>
@@ -3473,7 +3517,18 @@
         <w:t xml:space="preserve"> </w:t>
       </w:r>
       <w:r>
-        <w:t>N/A</w:t>
+        <w:t>N/</w:t>
+      </w:r>
+      <w:commentRangeStart w:id="43"/>
+      <w:r>
+        <w:t>A</w:t>
+      </w:r>
+      <w:commentRangeEnd w:id="43"/>
+      <w:r>
+        <w:rPr>
+          <w:rStyle w:val="CommentReference"/>
+        </w:rPr>
+        <w:commentReference w:id="43"/>
       </w:r>
     </w:p>
     <w:p/>
@@ -3620,109 +3675,123 @@
           </w:p>
           <w:p/>
           <w:p>
-            <w:commentRangeStart w:id="39"/>
+            <w:commentRangeStart w:id="44"/>
             <w:r>
               <w:t>Run</w:t>
             </w:r>
             <w:r>
-              <w:t xml:space="preserve"> dbEdit.jar </w:t>
-            </w:r>
-            <w:r>
-              <w:t>and click the “Search” tab</w:t>
-            </w:r>
-            <w:commentRangeEnd w:id="39"/>
+              <w:t xml:space="preserve"> </w:t>
+            </w:r>
+            <w:commentRangeStart w:id="45"/>
+            <w:r>
+              <w:t>dbEdit</w:t>
+            </w:r>
+            <w:commentRangeEnd w:id="45"/>
             <w:r>
               <w:rPr>
                 <w:rStyle w:val="CommentReference"/>
               </w:rPr>
-              <w:commentReference w:id="39"/>
-            </w:r>
-          </w:p>
-          <w:p/>
-          <w:p>
-            <w:r>
-              <w:t xml:space="preserve">Click on “Find Files” </w:t>
-            </w:r>
-            <w:r>
-              <w:t>and enter the name of desire table in the search box</w:t>
-            </w:r>
-          </w:p>
-          <w:p/>
-        </w:tc>
-        <w:tc>
-          <w:tcPr>
-            <w:tcW w:w="1800" w:type="dxa"/>
-            <w:gridSpan w:val="3"/>
-          </w:tcPr>
-          <w:p>
-            <w:r>
-              <w:t>PURPOSE</w:t>
-            </w:r>
-          </w:p>
-          <w:p/>
-          <w:p>
-            <w:r>
-              <w:t>For the user to identify</w:t>
-            </w:r>
-            <w:r>
-              <w:t xml:space="preserve"> the </w:t>
-            </w:r>
-            <w:r>
-              <w:t>tab</w:t>
-            </w:r>
-          </w:p>
-          <w:p/>
-          <w:p>
-            <w:r>
-              <w:t xml:space="preserve">The system must properly return </w:t>
-            </w:r>
-            <w:r>
-              <w:t>the name of table</w:t>
-            </w:r>
-            <w:r>
-              <w:t xml:space="preserve"> </w:t>
-            </w:r>
-          </w:p>
-        </w:tc>
-        <w:tc>
-          <w:tcPr>
-            <w:tcW w:w="2224" w:type="dxa"/>
-          </w:tcPr>
-          <w:p>
-            <w:r>
-              <w:t>EXEPCTED RESULTS</w:t>
-            </w:r>
-          </w:p>
-          <w:p/>
-          <w:p>
-            <w:commentRangeStart w:id="40"/>
-            <w:r>
-              <w:t xml:space="preserve">The system must return a </w:t>
-            </w:r>
-            <w:r>
-              <w:t>list of</w:t>
-            </w:r>
-            <w:r>
-              <w:t xml:space="preserve"> the files that contain</w:t>
-            </w:r>
-            <w:r>
-              <w:t>s</w:t>
-            </w:r>
-            <w:r>
-              <w:t xml:space="preserve"> say</w:t>
-            </w:r>
-            <w:r>
-              <w:t xml:space="preserve"> name</w:t>
-            </w:r>
-            <w:r>
-              <w:t xml:space="preserve"> </w:t>
-            </w:r>
-            <w:commentRangeEnd w:id="40"/>
+              <w:commentReference w:id="45"/>
+            </w:r>
+            <w:r>
+              <w:t xml:space="preserve">.jar </w:t>
+            </w:r>
+            <w:r>
+              <w:t>and click the “Search” tab</w:t>
+            </w:r>
+            <w:commentRangeEnd w:id="44"/>
             <w:r>
               <w:rPr>
                 <w:rStyle w:val="CommentReference"/>
               </w:rPr>
-              <w:commentReference w:id="40"/>
+              <w:commentReference w:id="44"/>
+            </w:r>
+          </w:p>
+          <w:p/>
+          <w:p>
+            <w:r>
+              <w:t xml:space="preserve">Click on “Find Files” </w:t>
+            </w:r>
+            <w:r>
+              <w:t>and enter the name of desire table in the search box</w:t>
+            </w:r>
+          </w:p>
+          <w:p/>
+        </w:tc>
+        <w:tc>
+          <w:tcPr>
+            <w:tcW w:w="1800" w:type="dxa"/>
+            <w:gridSpan w:val="3"/>
+          </w:tcPr>
+          <w:p>
+            <w:r>
+              <w:t>PURPOSE</w:t>
+            </w:r>
+          </w:p>
+          <w:p/>
+          <w:p>
+            <w:r>
+              <w:t>For the user to identify</w:t>
+            </w:r>
+            <w:r>
+              <w:t xml:space="preserve"> the </w:t>
+            </w:r>
+            <w:r>
+              <w:t>tab</w:t>
+            </w:r>
+          </w:p>
+          <w:p/>
+          <w:p>
+            <w:r>
+              <w:t xml:space="preserve">The system must properly return </w:t>
+            </w:r>
+            <w:r>
+              <w:t>the name of table</w:t>
+            </w:r>
+            <w:r>
+              <w:t xml:space="preserve"> </w:t>
+            </w:r>
+          </w:p>
+        </w:tc>
+        <w:tc>
+          <w:tcPr>
+            <w:tcW w:w="2224" w:type="dxa"/>
+          </w:tcPr>
+          <w:p>
+            <w:r>
+              <w:t>EXEPCTED RESULTS</w:t>
+            </w:r>
+          </w:p>
+          <w:p/>
+          <w:p>
+            <w:commentRangeStart w:id="46"/>
+            <w:r>
+              <w:t xml:space="preserve">The system must return a </w:t>
+            </w:r>
+            <w:r>
+              <w:t>list of</w:t>
+            </w:r>
+            <w:r>
+              <w:t xml:space="preserve"> the files that contain</w:t>
+            </w:r>
+            <w:r>
+              <w:t>s</w:t>
+            </w:r>
+            <w:r>
+              <w:t xml:space="preserve"> say</w:t>
+            </w:r>
+            <w:r>
+              <w:t xml:space="preserve"> name</w:t>
+            </w:r>
+            <w:r>
+              <w:t xml:space="preserve"> </w:t>
+            </w:r>
+            <w:commentRangeEnd w:id="46"/>
+            <w:r>
+              <w:rPr>
+                <w:rStyle w:val="CommentReference"/>
+              </w:rPr>
+              <w:commentReference w:id="46"/>
             </w:r>
           </w:p>
         </w:tc>
@@ -3798,14 +3867,14 @@
       <w:pPr>
         <w:pStyle w:val="Heading2"/>
       </w:pPr>
-      <w:bookmarkStart w:id="41" w:name="_Toc37519353"/>
+      <w:bookmarkStart w:id="47" w:name="_Toc37519353"/>
       <w:r>
         <w:t xml:space="preserve">Test </w:t>
       </w:r>
       <w:r>
         <w:t>2</w:t>
       </w:r>
-      <w:bookmarkEnd w:id="41"/>
+      <w:bookmarkEnd w:id="47"/>
     </w:p>
     <w:p/>
     <w:p>
@@ -3894,8 +3963,16 @@
             <w:r>
               <w:t xml:space="preserve">Test No.: </w:t>
             </w:r>
+            <w:commentRangeStart w:id="48"/>
             <w:r>
               <w:t>2</w:t>
+            </w:r>
+            <w:commentRangeEnd w:id="48"/>
+            <w:r>
+              <w:rPr>
+                <w:rStyle w:val="CommentReference"/>
+              </w:rPr>
+              <w:commentReference w:id="48"/>
             </w:r>
           </w:p>
         </w:tc>
@@ -4136,18 +4213,18 @@
               <w:t xml:space="preserve">. </w:t>
             </w:r>
             <w:r>
-              <w:t xml:space="preserve">If item </w:t>
-            </w:r>
-            <w:proofErr w:type="spellStart"/>
-            <w:r>
-              <w:t>can not</w:t>
-            </w:r>
-            <w:proofErr w:type="spellEnd"/>
-            <w:r>
-              <w:t xml:space="preserve"> be </w:t>
-            </w:r>
+              <w:t xml:space="preserve">If item can not be </w:t>
+            </w:r>
+            <w:commentRangeStart w:id="49"/>
             <w:r>
               <w:t>found</w:t>
+            </w:r>
+            <w:commentRangeEnd w:id="49"/>
+            <w:r>
+              <w:rPr>
+                <w:rStyle w:val="CommentReference"/>
+              </w:rPr>
+              <w:commentReference w:id="49"/>
             </w:r>
             <w:r>
               <w:t>, must return “Search wra</w:t>
@@ -4231,14 +4308,26 @@
       <w:pPr>
         <w:pStyle w:val="Heading2"/>
       </w:pPr>
-      <w:bookmarkStart w:id="42" w:name="_Toc37519354"/>
-      <w:r>
-        <w:t xml:space="preserve">Test </w:t>
+      <w:bookmarkStart w:id="50" w:name="_Toc37519354"/>
+      <w:commentRangeStart w:id="51"/>
+      <w:r>
+        <w:t>Test</w:t>
+      </w:r>
+      <w:commentRangeEnd w:id="51"/>
+      <w:r>
+        <w:rPr>
+          <w:rStyle w:val="CommentReference"/>
+          <w:b w:val="0"/>
+        </w:rPr>
+        <w:commentReference w:id="51"/>
+      </w:r>
+      <w:r>
+        <w:t xml:space="preserve"> </w:t>
       </w:r>
       <w:r>
         <w:t>3</w:t>
       </w:r>
-      <w:bookmarkEnd w:id="42"/>
+      <w:bookmarkEnd w:id="50"/>
     </w:p>
     <w:p/>
     <w:p>
@@ -4256,13 +4345,8 @@
         <w:t xml:space="preserve">a word or integer can be found </w:t>
       </w:r>
       <w:r>
-        <w:t xml:space="preserve">with proper </w:t>
-      </w:r>
-      <w:proofErr w:type="spellStart"/>
-      <w:r>
-        <w:t>capitalizarion</w:t>
-      </w:r>
-      <w:proofErr w:type="spellEnd"/>
+        <w:t>with proper capitalizarion</w:t>
+      </w:r>
     </w:p>
     <w:p>
       <w:r>
@@ -4609,14 +4693,26 @@
       <w:pPr>
         <w:pStyle w:val="Heading2"/>
       </w:pPr>
-      <w:bookmarkStart w:id="43" w:name="_Toc37519355"/>
-      <w:r>
-        <w:t xml:space="preserve">Test </w:t>
+      <w:bookmarkStart w:id="52" w:name="_Toc37519355"/>
+      <w:commentRangeStart w:id="53"/>
+      <w:r>
+        <w:t>Test</w:t>
+      </w:r>
+      <w:commentRangeEnd w:id="53"/>
+      <w:r>
+        <w:rPr>
+          <w:rStyle w:val="CommentReference"/>
+          <w:b w:val="0"/>
+        </w:rPr>
+        <w:commentReference w:id="53"/>
+      </w:r>
+      <w:r>
+        <w:t xml:space="preserve"> </w:t>
       </w:r>
       <w:r>
         <w:t>4</w:t>
       </w:r>
-      <w:bookmarkEnd w:id="43"/>
+      <w:bookmarkEnd w:id="52"/>
     </w:p>
     <w:p/>
     <w:p>
@@ -4749,18 +4845,10 @@
               <w:t xml:space="preserve">Testing approach: </w:t>
             </w:r>
             <w:r>
-              <w:t xml:space="preserve">Operator must run the </w:t>
-            </w:r>
-            <w:proofErr w:type="spellStart"/>
-            <w:r>
-              <w:t>db</w:t>
-            </w:r>
-            <w:r>
-              <w:t>Edit</w:t>
-            </w:r>
-            <w:proofErr w:type="spellEnd"/>
-            <w:r>
-              <w:t xml:space="preserve"> application and open the desire file.</w:t>
+              <w:t>Operator must run the db</w:t>
+            </w:r>
+            <w:r>
+              <w:t>Edit application and open the desire file.</w:t>
             </w:r>
           </w:p>
         </w:tc>
@@ -5013,14 +5101,26 @@
       <w:pPr>
         <w:pStyle w:val="Heading2"/>
       </w:pPr>
-      <w:bookmarkStart w:id="44" w:name="_Toc37519356"/>
-      <w:r>
-        <w:t xml:space="preserve">Test </w:t>
+      <w:bookmarkStart w:id="54" w:name="_Toc37519356"/>
+      <w:commentRangeStart w:id="55"/>
+      <w:r>
+        <w:t>Test</w:t>
+      </w:r>
+      <w:commentRangeEnd w:id="55"/>
+      <w:r>
+        <w:rPr>
+          <w:rStyle w:val="CommentReference"/>
+          <w:b w:val="0"/>
+        </w:rPr>
+        <w:commentReference w:id="55"/>
+      </w:r>
+      <w:r>
+        <w:t xml:space="preserve"> </w:t>
       </w:r>
       <w:r>
         <w:t>5</w:t>
       </w:r>
-      <w:bookmarkEnd w:id="44"/>
+      <w:bookmarkEnd w:id="54"/>
     </w:p>
     <w:p/>
     <w:p>
@@ -5035,15 +5135,7 @@
         <w:t>T</w:t>
       </w:r>
       <w:r>
-        <w:t xml:space="preserve">his test ensures that the operator </w:t>
-      </w:r>
-      <w:proofErr w:type="gramStart"/>
-      <w:r>
-        <w:t>is able to</w:t>
-      </w:r>
-      <w:proofErr w:type="gramEnd"/>
-      <w:r>
-        <w:t xml:space="preserve"> replace a </w:t>
+        <w:t xml:space="preserve">his test ensures that the operator is able to replace a </w:t>
       </w:r>
       <w:r>
         <w:t xml:space="preserve">word or item when the “Replace” button is clicked </w:t>
@@ -5171,15 +5263,7 @@
               <w:t xml:space="preserve">Testing approach: </w:t>
             </w:r>
             <w:r>
-              <w:t xml:space="preserve">Operator must run the </w:t>
-            </w:r>
-            <w:proofErr w:type="spellStart"/>
-            <w:r>
-              <w:t>dbEdit</w:t>
-            </w:r>
-            <w:proofErr w:type="spellEnd"/>
-            <w:r>
-              <w:t xml:space="preserve"> application and open the desire file.</w:t>
+              <w:t>Operator must run the dbEdit application and open the desire file.</w:t>
             </w:r>
           </w:p>
         </w:tc>
@@ -5201,7 +5285,21 @@
           <w:p/>
           <w:p>
             <w:r>
-              <w:t>&lt;&lt;N&gt;&gt;</w:t>
+              <w:t>&lt;&lt;</w:t>
+            </w:r>
+            <w:commentRangeStart w:id="56"/>
+            <w:r>
+              <w:t>N</w:t>
+            </w:r>
+            <w:commentRangeEnd w:id="56"/>
+            <w:r>
+              <w:rPr>
+                <w:rStyle w:val="CommentReference"/>
+              </w:rPr>
+              <w:commentReference w:id="56"/>
+            </w:r>
+            <w:r>
+              <w:t>&gt;&gt;</w:t>
             </w:r>
           </w:p>
         </w:tc>
@@ -5246,16 +5344,11 @@
           <w:p/>
           <w:p>
             <w:r>
-              <w:t>Click “</w:t>
-            </w:r>
-            <w:proofErr w:type="spellStart"/>
-            <w:r>
-              <w:t>Replace</w:t>
+              <w:t>Click “Replace</w:t>
             </w:r>
             <w:r>
               <w:t>All</w:t>
             </w:r>
-            <w:proofErr w:type="spellEnd"/>
             <w:r>
               <w:t>” button</w:t>
             </w:r>
@@ -5321,15 +5414,7 @@
               <w:t xml:space="preserve">Once the operator </w:t>
             </w:r>
             <w:r>
-              <w:t>clicks “</w:t>
-            </w:r>
-            <w:proofErr w:type="spellStart"/>
-            <w:r>
-              <w:t>RepalceAll</w:t>
-            </w:r>
-            <w:proofErr w:type="spellEnd"/>
-            <w:r>
-              <w:t xml:space="preserve">” the application must find all the words </w:t>
+              <w:t xml:space="preserve">clicks “RepalceAll” the application must find all the words </w:t>
             </w:r>
             <w:r>
               <w:t>with say word and replace it with the item that the opera</w:t>
@@ -5435,27 +5520,27 @@
       <w:pPr>
         <w:pStyle w:val="Heading1"/>
       </w:pPr>
-      <w:bookmarkStart w:id="45" w:name="_Toc37519357"/>
+      <w:bookmarkStart w:id="57" w:name="_Toc37519357"/>
       <w:r>
         <w:lastRenderedPageBreak/>
         <w:t>Test Schedule</w:t>
       </w:r>
-      <w:bookmarkEnd w:id="45"/>
-    </w:p>
-    <w:p>
-      <w:commentRangeStart w:id="46"/>
+      <w:bookmarkEnd w:id="57"/>
+    </w:p>
+    <w:p>
+      <w:commentRangeStart w:id="58"/>
       <w:r>
         <w:t xml:space="preserve">This section is to provide a schedule for the </w:t>
       </w:r>
       <w:r>
         <w:t>testing operator, and to provide a space for remarks</w:t>
       </w:r>
-      <w:commentRangeEnd w:id="46"/>
+      <w:commentRangeEnd w:id="58"/>
       <w:r>
         <w:rPr>
           <w:rStyle w:val="CommentReference"/>
         </w:rPr>
-        <w:commentReference w:id="46"/>
+        <w:commentReference w:id="58"/>
       </w:r>
     </w:p>
     <w:p/>
@@ -5908,6 +5993,15 @@
       <w:pPr>
         <w:jc w:val="center"/>
       </w:pPr>
+      <w:commentRangeStart w:id="59"/>
+      <w:commentRangeEnd w:id="59"/>
+      <w:r>
+        <w:rPr>
+          <w:rStyle w:val="CommentReference"/>
+        </w:rPr>
+        <w:lastRenderedPageBreak/>
+        <w:commentReference w:id="59"/>
+      </w:r>
     </w:p>
     <w:p>
       <w:pPr>
@@ -6049,7 +6143,7 @@
 
 <file path=word/comments.xml><?xml version="1.0" encoding="utf-8"?>
 <w:comments xmlns:wpc="http://schemas.microsoft.com/office/word/2010/wordprocessingCanvas" xmlns:cx="http://schemas.microsoft.com/office/drawing/2014/chartex" xmlns:cx1="http://schemas.microsoft.com/office/drawing/2015/9/8/chartex" xmlns:cx2="http://schemas.microsoft.com/office/drawing/2015/10/21/chartex" xmlns:cx3="http://schemas.microsoft.com/office/drawing/2016/5/9/chartex" xmlns:cx4="http://schemas.microsoft.com/office/drawing/2016/5/10/chartex" xmlns:cx5="http://schemas.microsoft.com/office/drawing/2016/5/11/chartex" xmlns:cx6="http://schemas.microsoft.com/office/drawing/2016/5/12/chartex" xmlns:cx7="http://schemas.microsoft.com/office/drawing/2016/5/13/chartex" xmlns:cx8="http://schemas.microsoft.com/office/drawing/2016/5/14/chartex" xmlns:mc="http://schemas.openxmlformats.org/markup-compatibility/2006" xmlns:aink="http://schemas.microsoft.com/office/drawing/2016/ink" xmlns:am3d="http://schemas.microsoft.com/office/drawing/2017/model3d" xmlns:o="urn:schemas-microsoft-com:office:office" xmlns:r="http://schemas.openxmlformats.org/officeDocument/2006/relationships" xmlns:m="http://schemas.openxmlformats.org/officeDocument/2006/math" xmlns:v="urn:schemas-microsoft-com:vml" xmlns:wp14="http://schemas.microsoft.com/office/word/2010/wordprocessingDrawing" xmlns:wp="http://schemas.openxmlformats.org/drawingml/2006/wordprocessingDrawing" xmlns:w10="urn:schemas-microsoft-com:office:word" xmlns:w="http://schemas.openxmlformats.org/wordprocessingml/2006/main" xmlns:w14="http://schemas.microsoft.com/office/word/2010/wordml" xmlns:w15="http://schemas.microsoft.com/office/word/2012/wordml" xmlns:w16cid="http://schemas.microsoft.com/office/word/2016/wordml/cid" xmlns:w16se="http://schemas.microsoft.com/office/word/2015/wordml/symex" xmlns:wpg="http://schemas.microsoft.com/office/word/2010/wordprocessingGroup" xmlns:wpi="http://schemas.microsoft.com/office/word/2010/wordprocessingInk" xmlns:wne="http://schemas.microsoft.com/office/word/2006/wordml" xmlns:wps="http://schemas.microsoft.com/office/word/2010/wordprocessingShape" mc:Ignorable="w14 w15 w16se w16cid wp14">
-  <w:comment w:id="24" w:author="Arellano, Valente" w:date="2020-04-15T21:00:00Z" w:initials="AV">
+  <w:comment w:id="0" w:author="Roman Martinez" w:date="2020-04-21T02:11:00Z" w:initials="RM">
     <w:p>
       <w:pPr>
         <w:pStyle w:val="CommentText"/>
@@ -6061,11 +6155,11 @@
         <w:annotationRef/>
       </w:r>
       <w:r>
-        <w:t>Missing section 1.3 – you can probably refer to the Spec Dr. Roach provided to help you finish this section.</w:t>
+        <w:t>I am not sure if this version was already reviewed, changing the version could help just keep track of the changes</w:t>
       </w:r>
     </w:p>
   </w:comment>
-  <w:comment w:id="26" w:author="Arellano, Valente" w:date="2020-04-15T21:03:00Z" w:initials="AV">
+  <w:comment w:id="26" w:author="Roman Martinez" w:date="2020-04-21T02:46:00Z" w:initials="RM">
     <w:p>
       <w:pPr>
         <w:pStyle w:val="CommentText"/>
@@ -6077,11 +6171,11 @@
         <w:annotationRef/>
       </w:r>
       <w:r>
-        <w:t>Suspension criteria describes conditions in which testing is temporarily halted and resumed later. I think what you are describing here is your exit criteria – a satisfactory condition that must be met in order to stop testing the system.</w:t>
+        <w:t>It would be better to have this section to specify what we will be working with in the test</w:t>
       </w:r>
     </w:p>
   </w:comment>
-  <w:comment w:id="28" w:author="Arellano, Valente" w:date="2020-04-15T21:01:00Z" w:initials="AV">
+  <w:comment w:id="25" w:author="Arellano, Valente" w:date="2020-04-15T21:00:00Z" w:initials="AV">
     <w:p>
       <w:pPr>
         <w:pStyle w:val="CommentText"/>
@@ -6093,19 +6187,11 @@
         <w:annotationRef/>
       </w:r>
       <w:r>
-        <w:t xml:space="preserve">Missing section 1.5 </w:t>
-      </w:r>
-      <w:proofErr w:type="gramStart"/>
-      <w:r>
-        <w:t>–  briefly</w:t>
-      </w:r>
-      <w:proofErr w:type="gramEnd"/>
-      <w:r>
-        <w:t xml:space="preserve"> describe the upcoming sections</w:t>
+        <w:t>Missing section 1.3 – you can probably refer to the Spec Dr. Roach provided to help you finish this section.</w:t>
       </w:r>
     </w:p>
   </w:comment>
-  <w:comment w:id="32" w:author="Arellano, Valente" w:date="2020-04-15T21:06:00Z" w:initials="AV">
+  <w:comment w:id="28" w:author="Arellano, Valente" w:date="2020-04-15T21:03:00Z" w:initials="AV">
     <w:p>
       <w:pPr>
         <w:pStyle w:val="CommentText"/>
@@ -6117,15 +6203,14 @@
         <w:annotationRef/>
       </w:r>
       <w:r>
-        <w:t>Missing section – a list of the items or features you are testing would be helpful to the tester.</w:t>
+        <w:t>Suspension criteria describes conditions in which testing is temporarily halted and resumed later. I think what you are describing here is your exit criteria – a satisfactory condition that must be met in order to stop testing the system.</w:t>
       </w:r>
     </w:p>
   </w:comment>
-  <w:comment w:id="35" w:author="Arellano, Valente" w:date="2020-04-15T21:07:00Z" w:initials="AV">
+  <w:comment w:id="30" w:author="Arellano, Valente" w:date="2020-04-15T21:01:00Z" w:initials="AV">
     <w:p>
       <w:pPr>
         <w:pStyle w:val="CommentText"/>
-        <w:jc w:val="both"/>
       </w:pPr>
       <w:r>
         <w:rPr>
@@ -6134,11 +6219,11 @@
         <w:annotationRef/>
       </w:r>
       <w:r>
-        <w:t>Only one test suite in test plan - Consider adding more test suites (separated by feature or item) to cover more of the system’s functionality. Looks like your test plan is only testing the functionality of the system’s search function.</w:t>
+        <w:t>Missing section 1.5 –  briefly describe the upcoming sections</w:t>
       </w:r>
     </w:p>
   </w:comment>
-  <w:comment w:id="37" w:author="Arellano, Valente" w:date="2020-04-15T21:16:00Z" w:initials="AV">
+  <w:comment w:id="34" w:author="Roman Martinez" w:date="2020-04-21T02:49:00Z" w:initials="RM">
     <w:p>
       <w:pPr>
         <w:pStyle w:val="CommentText"/>
@@ -6150,11 +6235,11 @@
         <w:annotationRef/>
       </w:r>
       <w:r>
-        <w:t>Good job on this section. Looks well put together for your first draft. I think generally, just try to be more specific about the expected results in each step of your tests and try to add screenshots in your table where you think they could be helpful to the tester.</w:t>
+        <w:t>For this section, specify what will be tested within the software, just to have a clear idea on what we are trying to test in the software</w:t>
       </w:r>
     </w:p>
   </w:comment>
-  <w:comment w:id="39" w:author="Arellano, Valente" w:date="2020-04-15T21:10:00Z" w:initials="AV">
+  <w:comment w:id="35" w:author="Arellano, Valente" w:date="2020-04-15T21:06:00Z" w:initials="AV">
     <w:p>
       <w:pPr>
         <w:pStyle w:val="CommentText"/>
@@ -6166,11 +6251,11 @@
         <w:annotationRef/>
       </w:r>
       <w:r>
-        <w:t>You might want to make the system set-up its own section. Otherwise, this step would be the first step in all your tests.</w:t>
+        <w:t>Missing section – a list of the items or features you are testing would be helpful to the tester.</w:t>
       </w:r>
     </w:p>
   </w:comment>
-  <w:comment w:id="40" w:author="Arellano, Valente" w:date="2020-04-15T21:11:00Z" w:initials="AV">
+  <w:comment w:id="37" w:author="Roman Martinez" w:date="2020-04-21T02:55:00Z" w:initials="RM">
     <w:p>
       <w:pPr>
         <w:pStyle w:val="CommentText"/>
@@ -6182,14 +6267,15 @@
         <w:annotationRef/>
       </w:r>
       <w:r>
-        <w:t>Expected results here are somewhat vague and hard to understand. Consider adding screenshots.</w:t>
+        <w:t>I think the test suite is good because you are trying to test functionality of the search operations, just a better idea would be to expand on the test and be clear what the goal of the test is</w:t>
       </w:r>
     </w:p>
   </w:comment>
-  <w:comment w:id="46" w:author="Arellano, Valente" w:date="2020-04-15T21:14:00Z" w:initials="AV">
+  <w:comment w:id="39" w:author="Arellano, Valente" w:date="2020-04-15T21:07:00Z" w:initials="AV">
     <w:p>
       <w:pPr>
         <w:pStyle w:val="CommentText"/>
+        <w:jc w:val="both"/>
       </w:pPr>
       <w:r>
         <w:rPr>
@@ -6198,15 +6284,215 @@
         <w:annotationRef/>
       </w:r>
       <w:r>
-        <w:t xml:space="preserve">I believe this section would be the target start and end dates for testing of the system. If you are unsure of the test </w:t>
-      </w:r>
-      <w:proofErr w:type="gramStart"/>
-      <w:r>
-        <w:t>schedule</w:t>
-      </w:r>
-      <w:proofErr w:type="gramEnd"/>
-      <w:r>
-        <w:t xml:space="preserve"> I would suggest writing a brief paragraph explaining that.</w:t>
+        <w:t>Only one test suite in test plan - Consider adding more test suites (separated by feature or item) to cover more of the system’s functionality. Looks like your test plan is only testing the functionality of the system’s search function.</w:t>
+      </w:r>
+    </w:p>
+  </w:comment>
+  <w:comment w:id="41" w:author="Arellano, Valente" w:date="2020-04-15T21:16:00Z" w:initials="AV">
+    <w:p>
+      <w:pPr>
+        <w:pStyle w:val="CommentText"/>
+      </w:pPr>
+      <w:r>
+        <w:rPr>
+          <w:rStyle w:val="CommentReference"/>
+        </w:rPr>
+        <w:annotationRef/>
+      </w:r>
+      <w:r>
+        <w:t>Good job on this section. Looks well put together for your first draft. I think generally, just try to be more specific about the expected results in each step of your tests and try to add screenshots in your table where you think they could be helpful to the tester.</w:t>
+      </w:r>
+    </w:p>
+  </w:comment>
+  <w:comment w:id="43" w:author="Roman Martinez" w:date="2020-04-21T02:57:00Z" w:initials="RM">
+    <w:p>
+      <w:pPr>
+        <w:pStyle w:val="CommentText"/>
+      </w:pPr>
+      <w:r>
+        <w:rPr>
+          <w:rStyle w:val="CommentReference"/>
+        </w:rPr>
+        <w:annotationRef/>
+      </w:r>
+      <w:r>
+        <w:t>Notes could help the user understand what we are trying to achieve, so it could help what you are trying to do, and what you will do to do it</w:t>
+      </w:r>
+    </w:p>
+  </w:comment>
+  <w:comment w:id="45" w:author="Roman Martinez" w:date="2020-04-21T02:59:00Z" w:initials="RM">
+    <w:p>
+      <w:pPr>
+        <w:pStyle w:val="CommentText"/>
+      </w:pPr>
+      <w:r>
+        <w:rPr>
+          <w:rStyle w:val="CommentReference"/>
+        </w:rPr>
+        <w:annotationRef/>
+      </w:r>
+      <w:r>
+        <w:t>An expansion on this steps would be good, just to be clear on the steps and have a good test, also when searching on a file it would help to specify a file you are looking for</w:t>
+      </w:r>
+    </w:p>
+  </w:comment>
+  <w:comment w:id="44" w:author="Arellano, Valente" w:date="2020-04-15T21:10:00Z" w:initials="AV">
+    <w:p>
+      <w:pPr>
+        <w:pStyle w:val="CommentText"/>
+      </w:pPr>
+      <w:r>
+        <w:rPr>
+          <w:rStyle w:val="CommentReference"/>
+        </w:rPr>
+        <w:annotationRef/>
+      </w:r>
+      <w:r>
+        <w:t>You might want to make the system set-up its own section. Otherwise, this step would be the first step in all your tests.</w:t>
+      </w:r>
+    </w:p>
+  </w:comment>
+  <w:comment w:id="46" w:author="Arellano, Valente" w:date="2020-04-15T21:11:00Z" w:initials="AV">
+    <w:p>
+      <w:pPr>
+        <w:pStyle w:val="CommentText"/>
+      </w:pPr>
+      <w:r>
+        <w:rPr>
+          <w:rStyle w:val="CommentReference"/>
+        </w:rPr>
+        <w:annotationRef/>
+      </w:r>
+      <w:r>
+        <w:t>Expected results here are somewhat vague and hard to understand. Consider adding screenshots.</w:t>
+      </w:r>
+    </w:p>
+  </w:comment>
+  <w:comment w:id="48" w:author="Roman Martinez" w:date="2020-04-21T03:06:00Z" w:initials="RM">
+    <w:p>
+      <w:pPr>
+        <w:pStyle w:val="CommentText"/>
+      </w:pPr>
+      <w:r>
+        <w:rPr>
+          <w:rStyle w:val="CommentReference"/>
+        </w:rPr>
+        <w:annotationRef/>
+      </w:r>
+      <w:r>
+        <w:t>For this test, the instruction are good, but it will be better to have specifics on what to find the table, just to have a more solid test</w:t>
+      </w:r>
+    </w:p>
+  </w:comment>
+  <w:comment w:id="49" w:author="Roman Martinez" w:date="2020-04-21T03:07:00Z" w:initials="RM">
+    <w:p>
+      <w:pPr>
+        <w:pStyle w:val="CommentText"/>
+      </w:pPr>
+      <w:r>
+        <w:rPr>
+          <w:rStyle w:val="CommentReference"/>
+        </w:rPr>
+        <w:annotationRef/>
+      </w:r>
+      <w:r>
+        <w:t>Better explain what is it that the test is trying to achieve</w:t>
+      </w:r>
+    </w:p>
+  </w:comment>
+  <w:comment w:id="51" w:author="Roman Martinez" w:date="2020-04-21T03:17:00Z" w:initials="RM">
+    <w:p>
+      <w:pPr>
+        <w:pStyle w:val="CommentText"/>
+      </w:pPr>
+      <w:r>
+        <w:rPr>
+          <w:rStyle w:val="CommentReference"/>
+        </w:rPr>
+        <w:annotationRef/>
+      </w:r>
+      <w:r>
+        <w:t>This test was a good approach, clear and can understand what we are trying to get from the test, the only thing is that on the expected results, specify what you want to test, am approved an succeful return form the software or a failed attempt from the software</w:t>
+      </w:r>
+    </w:p>
+  </w:comment>
+  <w:comment w:id="53" w:author="Roman Martinez" w:date="2020-04-21T03:21:00Z" w:initials="RM">
+    <w:p>
+      <w:pPr>
+        <w:pStyle w:val="CommentText"/>
+      </w:pPr>
+      <w:r>
+        <w:rPr>
+          <w:rStyle w:val="CommentReference"/>
+        </w:rPr>
+        <w:annotationRef/>
+      </w:r>
+      <w:r>
+        <w:t>For this test, when trying to replicate it, I had a problem on the software, I first had to press find and then replace the actual cell I wanted to change, so it would be good to double check the tests when doing them</w:t>
+      </w:r>
+    </w:p>
+  </w:comment>
+  <w:comment w:id="55" w:author="Roman Martinez" w:date="2020-04-21T03:25:00Z" w:initials="RM">
+    <w:p>
+      <w:pPr>
+        <w:pStyle w:val="CommentText"/>
+      </w:pPr>
+      <w:r>
+        <w:rPr>
+          <w:rStyle w:val="CommentReference"/>
+        </w:rPr>
+        <w:annotationRef/>
+      </w:r>
+      <w:r>
+        <w:t>This test was good to test, no need to edit, the steps that where made are clear and can be replicated</w:t>
+      </w:r>
+    </w:p>
+  </w:comment>
+  <w:comment w:id="56" w:author="Roman Martinez" w:date="2020-04-21T03:24:00Z" w:initials="RM">
+    <w:p>
+      <w:pPr>
+        <w:pStyle w:val="CommentText"/>
+      </w:pPr>
+      <w:r>
+        <w:rPr>
+          <w:rStyle w:val="CommentReference"/>
+        </w:rPr>
+        <w:annotationRef/>
+      </w:r>
+      <w:r>
+        <w:t>Double check the enumerations</w:t>
+      </w:r>
+    </w:p>
+  </w:comment>
+  <w:comment w:id="58" w:author="Arellano, Valente" w:date="2020-04-15T21:14:00Z" w:initials="AV">
+    <w:p>
+      <w:pPr>
+        <w:pStyle w:val="CommentText"/>
+      </w:pPr>
+      <w:r>
+        <w:rPr>
+          <w:rStyle w:val="CommentReference"/>
+        </w:rPr>
+        <w:annotationRef/>
+      </w:r>
+      <w:r>
+        <w:t>I believe this section would be the target start and end dates for testing of the system. If you are unsure of the test schedule I would suggest writing a brief paragraph explaining that.</w:t>
+      </w:r>
+    </w:p>
+  </w:comment>
+  <w:comment w:id="59" w:author="Roman Martinez" w:date="2020-04-21T03:22:00Z" w:initials="RM">
+    <w:p>
+      <w:pPr>
+        <w:pStyle w:val="CommentText"/>
+      </w:pPr>
+      <w:r>
+        <w:rPr>
+          <w:rStyle w:val="CommentReference"/>
+        </w:rPr>
+        <w:annotationRef/>
+      </w:r>
+      <w:r>
+        <w:t>At the end, to be more clear an appendix of screenshots to help specify how and where the test are to be done in the software</w:t>
       </w:r>
     </w:p>
   </w:comment>
@@ -6215,29 +6501,55 @@
 
 <file path=word/commentsExtended.xml><?xml version="1.0" encoding="utf-8"?>
 <w15:commentsEx xmlns:wpc="http://schemas.microsoft.com/office/word/2010/wordprocessingCanvas" xmlns:cx="http://schemas.microsoft.com/office/drawing/2014/chartex" xmlns:cx1="http://schemas.microsoft.com/office/drawing/2015/9/8/chartex" xmlns:cx2="http://schemas.microsoft.com/office/drawing/2015/10/21/chartex" xmlns:cx3="http://schemas.microsoft.com/office/drawing/2016/5/9/chartex" xmlns:cx4="http://schemas.microsoft.com/office/drawing/2016/5/10/chartex" xmlns:cx5="http://schemas.microsoft.com/office/drawing/2016/5/11/chartex" xmlns:cx6="http://schemas.microsoft.com/office/drawing/2016/5/12/chartex" xmlns:cx7="http://schemas.microsoft.com/office/drawing/2016/5/13/chartex" xmlns:cx8="http://schemas.microsoft.com/office/drawing/2016/5/14/chartex" xmlns:mc="http://schemas.openxmlformats.org/markup-compatibility/2006" xmlns:aink="http://schemas.microsoft.com/office/drawing/2016/ink" xmlns:am3d="http://schemas.microsoft.com/office/drawing/2017/model3d" xmlns:o="urn:schemas-microsoft-com:office:office" xmlns:r="http://schemas.openxmlformats.org/officeDocument/2006/relationships" xmlns:m="http://schemas.openxmlformats.org/officeDocument/2006/math" xmlns:v="urn:schemas-microsoft-com:vml" xmlns:wp14="http://schemas.microsoft.com/office/word/2010/wordprocessingDrawing" xmlns:wp="http://schemas.openxmlformats.org/drawingml/2006/wordprocessingDrawing" xmlns:w10="urn:schemas-microsoft-com:office:word" xmlns:w="http://schemas.openxmlformats.org/wordprocessingml/2006/main" xmlns:w14="http://schemas.microsoft.com/office/word/2010/wordml" xmlns:w15="http://schemas.microsoft.com/office/word/2012/wordml" xmlns:w16cid="http://schemas.microsoft.com/office/word/2016/wordml/cid" xmlns:w16se="http://schemas.microsoft.com/office/word/2015/wordml/symex" xmlns:wpg="http://schemas.microsoft.com/office/word/2010/wordprocessingGroup" xmlns:wpi="http://schemas.microsoft.com/office/word/2010/wordprocessingInk" xmlns:wne="http://schemas.microsoft.com/office/word/2006/wordml" xmlns:wps="http://schemas.microsoft.com/office/word/2010/wordprocessingShape" mc:Ignorable="w14 w15 w16se w16cid wp14">
+  <w15:commentEx w15:paraId="5B67A088" w15:done="0"/>
+  <w15:commentEx w15:paraId="4C7D68E9" w15:done="0"/>
   <w15:commentEx w15:paraId="6BC09C53" w15:done="0"/>
   <w15:commentEx w15:paraId="07C8F0F4" w15:done="0"/>
   <w15:commentEx w15:paraId="249831C0" w15:done="0"/>
+  <w15:commentEx w15:paraId="78BF3084" w15:done="0"/>
   <w15:commentEx w15:paraId="52D75810" w15:done="0"/>
+  <w15:commentEx w15:paraId="59768D9D" w15:done="0"/>
   <w15:commentEx w15:paraId="1CCCA9C8" w15:done="0"/>
   <w15:commentEx w15:paraId="258425ED" w15:done="0"/>
+  <w15:commentEx w15:paraId="7A3DAEF8" w15:done="0"/>
+  <w15:commentEx w15:paraId="3592D405" w15:done="0"/>
   <w15:commentEx w15:paraId="61460924" w15:done="0"/>
   <w15:commentEx w15:paraId="7C6B5525" w15:done="0"/>
+  <w15:commentEx w15:paraId="4B873867" w15:done="0"/>
+  <w15:commentEx w15:paraId="480E2688" w15:done="0"/>
+  <w15:commentEx w15:paraId="42BD5AE1" w15:done="0"/>
+  <w15:commentEx w15:paraId="39E954EE" w15:done="0"/>
+  <w15:commentEx w15:paraId="6270DDD2" w15:done="0"/>
+  <w15:commentEx w15:paraId="39E8FAB5" w15:done="0"/>
   <w15:commentEx w15:paraId="7F6AC611" w15:done="0"/>
+  <w15:commentEx w15:paraId="5A6344E1" w15:done="0"/>
 </w15:commentsEx>
 </file>
 
 <file path=word/commentsIds.xml><?xml version="1.0" encoding="utf-8"?>
 <w16cid:commentsIds xmlns:wpc="http://schemas.microsoft.com/office/word/2010/wordprocessingCanvas" xmlns:cx="http://schemas.microsoft.com/office/drawing/2014/chartex" xmlns:cx1="http://schemas.microsoft.com/office/drawing/2015/9/8/chartex" xmlns:cx2="http://schemas.microsoft.com/office/drawing/2015/10/21/chartex" xmlns:cx3="http://schemas.microsoft.com/office/drawing/2016/5/9/chartex" xmlns:cx4="http://schemas.microsoft.com/office/drawing/2016/5/10/chartex" xmlns:cx5="http://schemas.microsoft.com/office/drawing/2016/5/11/chartex" xmlns:cx6="http://schemas.microsoft.com/office/drawing/2016/5/12/chartex" xmlns:cx7="http://schemas.microsoft.com/office/drawing/2016/5/13/chartex" xmlns:cx8="http://schemas.microsoft.com/office/drawing/2016/5/14/chartex" xmlns:mc="http://schemas.openxmlformats.org/markup-compatibility/2006" xmlns:aink="http://schemas.microsoft.com/office/drawing/2016/ink" xmlns:am3d="http://schemas.microsoft.com/office/drawing/2017/model3d" xmlns:o="urn:schemas-microsoft-com:office:office" xmlns:r="http://schemas.openxmlformats.org/officeDocument/2006/relationships" xmlns:m="http://schemas.openxmlformats.org/officeDocument/2006/math" xmlns:v="urn:schemas-microsoft-com:vml" xmlns:wp14="http://schemas.microsoft.com/office/word/2010/wordprocessingDrawing" xmlns:wp="http://schemas.openxmlformats.org/drawingml/2006/wordprocessingDrawing" xmlns:w10="urn:schemas-microsoft-com:office:word" xmlns:w="http://schemas.openxmlformats.org/wordprocessingml/2006/main" xmlns:w14="http://schemas.microsoft.com/office/word/2010/wordml" xmlns:w15="http://schemas.microsoft.com/office/word/2012/wordml" xmlns:w16cid="http://schemas.microsoft.com/office/word/2016/wordml/cid" xmlns:w16se="http://schemas.microsoft.com/office/word/2015/wordml/symex" xmlns:wpg="http://schemas.microsoft.com/office/word/2010/wordprocessingGroup" xmlns:wpi="http://schemas.microsoft.com/office/word/2010/wordprocessingInk" xmlns:wne="http://schemas.microsoft.com/office/word/2006/wordml" xmlns:wps="http://schemas.microsoft.com/office/word/2010/wordprocessingShape" mc:Ignorable="w14 w15 w16se w16cid wp14">
+  <w16cid:commentId w16cid:paraId="5B67A088" w16cid:durableId="2248D4B9"/>
+  <w16cid:commentId w16cid:paraId="4C7D68E9" w16cid:durableId="2248DCFA"/>
   <w16cid:commentId w16cid:paraId="6BC09C53" w16cid:durableId="2241F478"/>
   <w16cid:commentId w16cid:paraId="07C8F0F4" w16cid:durableId="2241F536"/>
   <w16cid:commentId w16cid:paraId="249831C0" w16cid:durableId="2241F4A0"/>
+  <w16cid:commentId w16cid:paraId="78BF3084" w16cid:durableId="2248DDAA"/>
   <w16cid:commentId w16cid:paraId="52D75810" w16cid:durableId="2241F5E9"/>
+  <w16cid:commentId w16cid:paraId="59768D9D" w16cid:durableId="2248DF2D"/>
   <w16cid:commentId w16cid:paraId="1CCCA9C8" w16cid:durableId="2241F61E"/>
   <w16cid:commentId w16cid:paraId="258425ED" w16cid:durableId="2241F83C"/>
+  <w16cid:commentId w16cid:paraId="7A3DAEF8" w16cid:durableId="2248DFB4"/>
+  <w16cid:commentId w16cid:paraId="3592D405" w16cid:durableId="2248E027"/>
   <w16cid:commentId w16cid:paraId="61460924" w16cid:durableId="2241F6DC"/>
   <w16cid:commentId w16cid:paraId="7C6B5525" w16cid:durableId="2241F71F"/>
+  <w16cid:commentId w16cid:paraId="4B873867" w16cid:durableId="2248E1C7"/>
+  <w16cid:commentId w16cid:paraId="480E2688" w16cid:durableId="2248E20A"/>
+  <w16cid:commentId w16cid:paraId="42BD5AE1" w16cid:durableId="2248E461"/>
+  <w16cid:commentId w16cid:paraId="39E954EE" w16cid:durableId="2248E533"/>
+  <w16cid:commentId w16cid:paraId="6270DDD2" w16cid:durableId="2248E641"/>
+  <w16cid:commentId w16cid:paraId="39E8FAB5" w16cid:durableId="2248E5E2"/>
   <w16cid:commentId w16cid:paraId="7F6AC611" w16cid:durableId="2241F7D3"/>
+  <w16cid:commentId w16cid:paraId="5A6344E1" w16cid:durableId="2248E578"/>
 </w16cid:commentsIds>
 </file>
 
@@ -6309,15 +6621,7 @@
             <w:jc w:val="right"/>
           </w:pPr>
           <w:r>
-            <w:t>&lt;Drive:\Directory\</w:t>
-          </w:r>
-          <w:proofErr w:type="spellStart"/>
-          <w:r>
-            <w:t>Filename.ext</w:t>
-          </w:r>
-          <w:proofErr w:type="spellEnd"/>
-          <w:r>
-            <w:t>&gt;</w:t>
+            <w:t>&lt;Drive:\Directory\Filename.ext&gt;</w:t>
           </w:r>
         </w:p>
       </w:tc>
@@ -6461,7 +6765,7 @@
               <w:bCs/>
               <w:noProof/>
             </w:rPr>
-            <w:t>4/15/2020</w:t>
+            <w:t>4/21/2020</w:t>
           </w:r>
           <w:r>
             <w:rPr>
@@ -6504,7 +6808,7 @@
               <w:bCs/>
               <w:noProof/>
             </w:rPr>
-            <w:t>8:55 PM</w:t>
+            <w:t>3:25 AM</w:t>
           </w:r>
           <w:r>
             <w:rPr>
@@ -7852,6 +8156,9 @@
 
 <file path=word/people.xml><?xml version="1.0" encoding="utf-8"?>
 <w15:people xmlns:wpc="http://schemas.microsoft.com/office/word/2010/wordprocessingCanvas" xmlns:cx="http://schemas.microsoft.com/office/drawing/2014/chartex" xmlns:cx1="http://schemas.microsoft.com/office/drawing/2015/9/8/chartex" xmlns:cx2="http://schemas.microsoft.com/office/drawing/2015/10/21/chartex" xmlns:cx3="http://schemas.microsoft.com/office/drawing/2016/5/9/chartex" xmlns:cx4="http://schemas.microsoft.com/office/drawing/2016/5/10/chartex" xmlns:cx5="http://schemas.microsoft.com/office/drawing/2016/5/11/chartex" xmlns:cx6="http://schemas.microsoft.com/office/drawing/2016/5/12/chartex" xmlns:cx7="http://schemas.microsoft.com/office/drawing/2016/5/13/chartex" xmlns:cx8="http://schemas.microsoft.com/office/drawing/2016/5/14/chartex" xmlns:mc="http://schemas.openxmlformats.org/markup-compatibility/2006" xmlns:aink="http://schemas.microsoft.com/office/drawing/2016/ink" xmlns:am3d="http://schemas.microsoft.com/office/drawing/2017/model3d" xmlns:o="urn:schemas-microsoft-com:office:office" xmlns:r="http://schemas.openxmlformats.org/officeDocument/2006/relationships" xmlns:m="http://schemas.openxmlformats.org/officeDocument/2006/math" xmlns:v="urn:schemas-microsoft-com:vml" xmlns:wp14="http://schemas.microsoft.com/office/word/2010/wordprocessingDrawing" xmlns:wp="http://schemas.openxmlformats.org/drawingml/2006/wordprocessingDrawing" xmlns:w10="urn:schemas-microsoft-com:office:word" xmlns:w="http://schemas.openxmlformats.org/wordprocessingml/2006/main" xmlns:w14="http://schemas.microsoft.com/office/word/2010/wordml" xmlns:w15="http://schemas.microsoft.com/office/word/2012/wordml" xmlns:w16cid="http://schemas.microsoft.com/office/word/2016/wordml/cid" xmlns:w16se="http://schemas.microsoft.com/office/word/2015/wordml/symex" xmlns:wpg="http://schemas.microsoft.com/office/word/2010/wordprocessingGroup" xmlns:wpi="http://schemas.microsoft.com/office/word/2010/wordprocessingInk" xmlns:wne="http://schemas.microsoft.com/office/word/2006/wordml" xmlns:wps="http://schemas.microsoft.com/office/word/2010/wordprocessingShape" mc:Ignorable="w14 w15 w16se w16cid wp14">
+  <w15:person w15:author="Roman Martinez">
+    <w15:presenceInfo w15:providerId="Windows Live" w15:userId="9a5bf328cf873629"/>
+  </w15:person>
   <w15:person w15:author="Arellano, Valente">
     <w15:presenceInfo w15:providerId="AD" w15:userId="S::varellano5@miners.utep.edu::491e8d08-1b87-49eb-8ae7-5a7b7973c32c"/>
   </w15:person>
@@ -9448,7 +9755,7 @@
 </file>
 
 <file path=customXml/itemProps1.xml><?xml version="1.0" encoding="utf-8"?>
-<ds:datastoreItem xmlns:ds="http://schemas.openxmlformats.org/officeDocument/2006/customXml" ds:itemID="{FA7F6EA5-A40B-4ECF-B6AD-4250E84E486E}">
+<ds:datastoreItem xmlns:ds="http://schemas.openxmlformats.org/officeDocument/2006/customXml" ds:itemID="{21B15FFA-B055-462C-A94D-D756FCD961F9}">
   <ds:schemaRefs>
     <ds:schemaRef ds:uri="http://schemas.openxmlformats.org/officeDocument/2006/bibliography"/>
   </ds:schemaRefs>

</xml_diff>